<commit_message>
added type of guard and in  guard
</commit_message>
<xml_diff>
--- a/Next-Level-Web-Development.docx
+++ b/Next-Level-Web-Development.docx
@@ -12,6 +12,8 @@
           <w:szCs w:val="40"/>
         </w:rPr>
       </w:pPr>
+      <w:bookmarkStart w:id="0" w:name="_GoBack"/>
+      <w:bookmarkEnd w:id="0"/>
       <w:r>
         <w:rPr>
           <w:b/>
@@ -141,65 +143,8 @@
           <w:b/>
           <w:color w:val="FF0000"/>
         </w:rPr>
-        <w:t xml:space="preserve">Per Month </w:t>
-      </w:r>
-      <w:r>
-        <w:rPr>
-          <w:b/>
-          <w:color w:val="FF0000"/>
-        </w:rPr>
-        <w:t>(</w:t>
-      </w:r>
-      <w:r>
-        <w:rPr>
-          <w:b/>
-          <w:color w:val="FF0000"/>
-        </w:rPr>
-        <w:t>1.5*30</w:t>
-      </w:r>
-      <w:r>
-        <w:rPr>
-          <w:b/>
-          <w:color w:val="FF0000"/>
-        </w:rPr>
-        <w:t>) =</w:t>
-      </w:r>
-      <w:r>
-        <w:rPr>
-          <w:b/>
-          <w:color w:val="FF0000"/>
-        </w:rPr>
-        <w:t xml:space="preserve"> 4</w:t>
-      </w:r>
-      <w:r>
-        <w:rPr>
-          <w:b/>
-          <w:color w:val="FF0000"/>
-        </w:rPr>
-        <w:t>5 Module Have To Complete</w:t>
-      </w:r>
-      <w:bookmarkStart w:id="0" w:name="_GoBack"/>
-      <w:bookmarkEnd w:id="0"/>
-    </w:p>
-    <w:p>
-      <w:pPr>
-        <w:jc w:val="center"/>
-        <w:rPr>
-          <w:b/>
-          <w:color w:val="FF0000"/>
-        </w:rPr>
-      </w:pPr>
-    </w:p>
-    <w:p>
-      <w:pPr>
-        <w:jc w:val="center"/>
-        <w:rPr>
-          <w:b/>
-          <w:color w:val="FF0000"/>
-          <w:sz w:val="30"/>
-          <w:szCs w:val="30"/>
-        </w:rPr>
-      </w:pPr>
+        <w:t>Per Month (1.5*30) = 45 Module Have To Complete</w:t>
+      </w:r>
     </w:p>
     <w:p>
       <w:pPr>
@@ -217,36 +162,366 @@
         <w:jc w:val="center"/>
         <w:rPr>
           <w:b/>
-          <w:color w:val="FF0000"/>
-          <w:highlight w:val="yellow"/>
-        </w:rPr>
-      </w:pPr>
-      <w:r>
-        <w:rPr>
-          <w:b/>
-          <w:color w:val="FF0000"/>
-          <w:highlight w:val="yellow"/>
+        </w:rPr>
+      </w:pPr>
+      <w:r>
+        <w:rPr>
+          <w:b/>
         </w:rPr>
         <w:t>Day 1 – Sunday - 06.04.2025</w:t>
       </w:r>
     </w:p>
     <w:p>
       <w:pPr>
+        <w:spacing w:after="0"/>
         <w:ind w:left="720"/>
         <w:jc w:val="center"/>
         <w:rPr>
           <w:b/>
-          <w:color w:val="FF0000"/>
-        </w:rPr>
-      </w:pPr>
-      <w:r>
-        <w:rPr>
-          <w:b/>
-          <w:color w:val="FF0000"/>
-          <w:highlight w:val="yellow"/>
+        </w:rPr>
+      </w:pPr>
+      <w:r>
+        <w:rPr>
+          <w:b/>
         </w:rPr>
         <w:t>Module 2.1 – Module 3.5 [Within 12AM]</w:t>
       </w:r>
+      <w:r>
+        <w:rPr>
+          <w:b/>
+        </w:rPr>
+        <w:t xml:space="preserve"> ---- Planning</w:t>
+      </w:r>
+    </w:p>
+    <w:p>
+      <w:pPr>
+        <w:jc w:val="center"/>
+        <w:rPr>
+          <w:b/>
+        </w:rPr>
+      </w:pPr>
+      <w:r>
+        <w:rPr>
+          <w:b/>
+        </w:rPr>
+        <w:t xml:space="preserve">              </w:t>
+      </w:r>
+      <w:r>
+        <w:rPr>
+          <w:b/>
+        </w:rPr>
+        <w:t xml:space="preserve">Module 2.1 – </w:t>
+      </w:r>
+      <w:r>
+        <w:rPr>
+          <w:b/>
+        </w:rPr>
+        <w:t>Module 2.7</w:t>
+      </w:r>
+      <w:r>
+        <w:rPr>
+          <w:b/>
+        </w:rPr>
+        <w:t xml:space="preserve"> [Within 12AM]</w:t>
+      </w:r>
+      <w:r>
+        <w:rPr>
+          <w:b/>
+        </w:rPr>
+        <w:t xml:space="preserve"> ---- </w:t>
+      </w:r>
+      <w:r>
+        <w:rPr>
+          <w:b/>
+        </w:rPr>
+        <w:t>Planning</w:t>
+      </w:r>
+      <w:r>
+        <w:rPr>
+          <w:b/>
+        </w:rPr>
+        <w:t xml:space="preserve"> Full Feel</w:t>
+      </w:r>
+    </w:p>
+    <w:p>
+      <w:pPr>
+        <w:spacing w:after="0" w:line="240" w:lineRule="auto"/>
+        <w:ind w:left="720"/>
+        <w:jc w:val="center"/>
+        <w:rPr>
+          <w:b/>
+        </w:rPr>
+      </w:pPr>
+      <w:r>
+        <w:rPr>
+          <w:b/>
+        </w:rPr>
+        <w:t xml:space="preserve">Day 2 – </w:t>
+      </w:r>
+      <w:r>
+        <w:rPr>
+          <w:b/>
+        </w:rPr>
+        <w:t>Monday</w:t>
+      </w:r>
+      <w:r>
+        <w:rPr>
+          <w:b/>
+        </w:rPr>
+        <w:t xml:space="preserve"> - 07</w:t>
+      </w:r>
+      <w:r>
+        <w:rPr>
+          <w:b/>
+        </w:rPr>
+        <w:t>.04.2025</w:t>
+      </w:r>
+    </w:p>
+    <w:p>
+      <w:pPr>
+        <w:spacing w:after="0"/>
+        <w:ind w:left="720"/>
+        <w:jc w:val="center"/>
+        <w:rPr>
+          <w:b/>
+        </w:rPr>
+      </w:pPr>
+      <w:r>
+        <w:rPr>
+          <w:b/>
+        </w:rPr>
+        <w:t>Module 3.5</w:t>
+      </w:r>
+      <w:r>
+        <w:rPr>
+          <w:b/>
+        </w:rPr>
+        <w:t xml:space="preserve"> – </w:t>
+      </w:r>
+      <w:r>
+        <w:rPr>
+          <w:b/>
+        </w:rPr>
+        <w:t>Module 4</w:t>
+      </w:r>
+      <w:r>
+        <w:rPr>
+          <w:b/>
+        </w:rPr>
+        <w:t xml:space="preserve"> [Within 12AM]</w:t>
+      </w:r>
+      <w:r>
+        <w:rPr>
+          <w:b/>
+        </w:rPr>
+        <w:t xml:space="preserve"> ---- Planning</w:t>
+      </w:r>
+    </w:p>
+    <w:p>
+      <w:pPr>
+        <w:ind w:left="720"/>
+        <w:jc w:val="center"/>
+        <w:rPr>
+          <w:b/>
+        </w:rPr>
+      </w:pPr>
+      <w:r>
+        <w:rPr>
+          <w:b/>
+        </w:rPr>
+        <w:t>Module 2.7</w:t>
+      </w:r>
+      <w:r>
+        <w:rPr>
+          <w:b/>
+        </w:rPr>
+        <w:t xml:space="preserve"> – </w:t>
+      </w:r>
+      <w:r>
+        <w:rPr>
+          <w:b/>
+        </w:rPr>
+        <w:t>Module 3.2</w:t>
+      </w:r>
+      <w:r>
+        <w:rPr>
+          <w:b/>
+        </w:rPr>
+        <w:t xml:space="preserve"> [Within 12AM]</w:t>
+      </w:r>
+      <w:r>
+        <w:rPr>
+          <w:b/>
+        </w:rPr>
+        <w:t xml:space="preserve"> ---- Planning Full Feel</w:t>
+      </w:r>
+    </w:p>
+    <w:p>
+      <w:pPr>
+        <w:spacing w:after="0" w:line="240" w:lineRule="auto"/>
+        <w:ind w:left="720"/>
+        <w:jc w:val="center"/>
+        <w:rPr>
+          <w:b/>
+          <w:color w:val="385623" w:themeColor="accent6" w:themeShade="80"/>
+        </w:rPr>
+      </w:pPr>
+      <w:r>
+        <w:rPr>
+          <w:b/>
+          <w:color w:val="385623" w:themeColor="accent6" w:themeShade="80"/>
+        </w:rPr>
+        <w:t>Day 3</w:t>
+      </w:r>
+      <w:r>
+        <w:rPr>
+          <w:b/>
+          <w:color w:val="385623" w:themeColor="accent6" w:themeShade="80"/>
+        </w:rPr>
+        <w:t xml:space="preserve"> – </w:t>
+      </w:r>
+      <w:r>
+        <w:rPr>
+          <w:b/>
+          <w:color w:val="385623" w:themeColor="accent6" w:themeShade="80"/>
+        </w:rPr>
+        <w:t>Tuesday</w:t>
+      </w:r>
+      <w:r>
+        <w:rPr>
+          <w:b/>
+          <w:color w:val="385623" w:themeColor="accent6" w:themeShade="80"/>
+        </w:rPr>
+        <w:t xml:space="preserve"> - 08</w:t>
+      </w:r>
+      <w:r>
+        <w:rPr>
+          <w:b/>
+          <w:color w:val="385623" w:themeColor="accent6" w:themeShade="80"/>
+        </w:rPr>
+        <w:t>.04.2025</w:t>
+      </w:r>
+    </w:p>
+    <w:p>
+      <w:pPr>
+        <w:spacing w:after="0"/>
+        <w:ind w:left="720"/>
+        <w:jc w:val="center"/>
+        <w:rPr>
+          <w:b/>
+          <w:color w:val="385623" w:themeColor="accent6" w:themeShade="80"/>
+        </w:rPr>
+      </w:pPr>
+      <w:r>
+        <w:rPr>
+          <w:b/>
+          <w:color w:val="385623" w:themeColor="accent6" w:themeShade="80"/>
+        </w:rPr>
+        <w:t>Module 4</w:t>
+      </w:r>
+      <w:r>
+        <w:rPr>
+          <w:b/>
+          <w:color w:val="385623" w:themeColor="accent6" w:themeShade="80"/>
+        </w:rPr>
+        <w:t xml:space="preserve"> – </w:t>
+      </w:r>
+      <w:r>
+        <w:rPr>
+          <w:b/>
+          <w:color w:val="385623" w:themeColor="accent6" w:themeShade="80"/>
+        </w:rPr>
+        <w:t>Complete Assignment</w:t>
+      </w:r>
+      <w:r>
+        <w:rPr>
+          <w:b/>
+          <w:color w:val="385623" w:themeColor="accent6" w:themeShade="80"/>
+        </w:rPr>
+        <w:t xml:space="preserve"> [Within 12AM] ---- Planning</w:t>
+      </w:r>
+    </w:p>
+    <w:p>
+      <w:pPr>
+        <w:ind w:left="720"/>
+        <w:jc w:val="center"/>
+        <w:rPr>
+          <w:b/>
+          <w:color w:val="385623" w:themeColor="accent6" w:themeShade="80"/>
+        </w:rPr>
+      </w:pPr>
+      <w:r>
+        <w:rPr>
+          <w:b/>
+          <w:color w:val="385623" w:themeColor="accent6" w:themeShade="80"/>
+        </w:rPr>
+        <w:t>Module 4 – Complete Assignment</w:t>
+      </w:r>
+      <w:r>
+        <w:rPr>
+          <w:b/>
+          <w:color w:val="385623" w:themeColor="accent6" w:themeShade="80"/>
+        </w:rPr>
+        <w:t xml:space="preserve"> </w:t>
+      </w:r>
+      <w:r>
+        <w:rPr>
+          <w:b/>
+          <w:color w:val="385623" w:themeColor="accent6" w:themeShade="80"/>
+        </w:rPr>
+        <w:t>[Within 12AM] ---- Planning Full Feel</w:t>
+      </w:r>
+    </w:p>
+    <w:p>
+      <w:pPr>
+        <w:ind w:left="720"/>
+        <w:jc w:val="center"/>
+        <w:rPr>
+          <w:b/>
+        </w:rPr>
+      </w:pPr>
+    </w:p>
+    <w:p>
+      <w:pPr>
+        <w:rPr>
+          <w:b/>
+        </w:rPr>
+      </w:pPr>
+      <w:r>
+        <w:rPr>
+          <w:b/>
+        </w:rPr>
+        <w:br w:type="page"/>
+      </w:r>
+    </w:p>
+    <w:p>
+      <w:pPr>
+        <w:ind w:left="720"/>
+        <w:jc w:val="center"/>
+        <w:rPr>
+          <w:b/>
+        </w:rPr>
+      </w:pPr>
+    </w:p>
+    <w:p>
+      <w:pPr>
+        <w:ind w:left="720"/>
+        <w:jc w:val="center"/>
+        <w:rPr>
+          <w:b/>
+          <w:color w:val="FF0000"/>
+        </w:rPr>
+      </w:pPr>
+    </w:p>
+    <w:p>
+      <w:pPr>
+        <w:ind w:left="720"/>
+        <w:jc w:val="center"/>
+        <w:rPr>
+          <w:b/>
+          <w:color w:val="FF0000"/>
+        </w:rPr>
+      </w:pPr>
     </w:p>
     <w:sectPr>
       <w:pgSz w:w="12240" w:h="15840"/>

</xml_diff>

<commit_message>
added type guard using instance of
</commit_message>
<xml_diff>
--- a/Next-Level-Web-Development.docx
+++ b/Next-Level-Web-Development.docx
@@ -12,451 +12,420 @@
           <w:szCs w:val="40"/>
         </w:rPr>
       </w:pPr>
+      <w:r>
+        <w:rPr>
+          <w:b/>
+          <w:color w:val="FF0000"/>
+          <w:sz w:val="40"/>
+          <w:szCs w:val="40"/>
+        </w:rPr>
+        <w:t>Next Level Web Development</w:t>
+      </w:r>
+    </w:p>
+    <w:p>
+      <w:pPr>
+        <w:jc w:val="center"/>
+        <w:rPr>
+          <w:b/>
+          <w:color w:val="FF0000"/>
+        </w:rPr>
+      </w:pPr>
+      <w:r>
+        <w:rPr>
+          <w:b/>
+          <w:color w:val="FF0000"/>
+        </w:rPr>
+        <w:t>Total Module = 85</w:t>
+      </w:r>
+    </w:p>
+    <w:p>
+      <w:pPr>
+        <w:jc w:val="center"/>
+        <w:rPr>
+          <w:b/>
+          <w:color w:val="FF0000"/>
+        </w:rPr>
+      </w:pPr>
+      <w:r>
+        <w:rPr>
+          <w:b/>
+          <w:color w:val="FF0000"/>
+        </w:rPr>
+        <w:t>Total Days = (25+31+30) = 70</w:t>
+      </w:r>
+    </w:p>
+    <w:p>
+      <w:pPr>
+        <w:jc w:val="center"/>
+        <w:rPr>
+          <w:b/>
+          <w:color w:val="FF0000"/>
+        </w:rPr>
+      </w:pPr>
+      <w:r>
+        <w:rPr>
+          <w:b/>
+          <w:color w:val="FF0000"/>
+        </w:rPr>
+        <w:t>Per Day 1.5 Module Have To Complete</w:t>
+      </w:r>
+    </w:p>
+    <w:p>
+      <w:pPr>
+        <w:jc w:val="center"/>
+        <w:rPr>
+          <w:b/>
+          <w:color w:val="FF0000"/>
+        </w:rPr>
+      </w:pPr>
+      <w:r>
+        <w:rPr>
+          <w:b/>
+          <w:color w:val="FF0000"/>
+        </w:rPr>
+        <w:t xml:space="preserve">Per Weak </w:t>
+      </w:r>
+      <w:r>
+        <w:rPr>
+          <w:b/>
+          <w:color w:val="FF0000"/>
+        </w:rPr>
+        <w:t>(</w:t>
+      </w:r>
+      <w:r>
+        <w:rPr>
+          <w:b/>
+          <w:color w:val="FF0000"/>
+        </w:rPr>
+        <w:t>1.5*7</w:t>
+      </w:r>
+      <w:r>
+        <w:rPr>
+          <w:b/>
+          <w:color w:val="FF0000"/>
+        </w:rPr>
+        <w:t>) =</w:t>
+      </w:r>
+      <w:r>
+        <w:rPr>
+          <w:b/>
+          <w:color w:val="FF0000"/>
+        </w:rPr>
+        <w:t xml:space="preserve"> 10</w:t>
+      </w:r>
+      <w:r>
+        <w:rPr>
+          <w:b/>
+          <w:color w:val="FF0000"/>
+        </w:rPr>
+        <w:t>.5</w:t>
+      </w:r>
+      <w:r>
+        <w:rPr>
+          <w:b/>
+          <w:color w:val="FF0000"/>
+        </w:rPr>
+        <w:t xml:space="preserve"> Module Have To Complete</w:t>
+      </w:r>
+    </w:p>
+    <w:p>
+      <w:pPr>
+        <w:jc w:val="center"/>
+        <w:rPr>
+          <w:b/>
+          <w:color w:val="FF0000"/>
+        </w:rPr>
+      </w:pPr>
+      <w:r>
+        <w:rPr>
+          <w:b/>
+          <w:color w:val="FF0000"/>
+        </w:rPr>
+        <w:t>Per Month (1.5*30) = 45 Module Have To Complete</w:t>
+      </w:r>
+    </w:p>
+    <w:p>
+      <w:pPr>
+        <w:jc w:val="center"/>
+        <w:rPr>
+          <w:b/>
+          <w:color w:val="FF0000"/>
+        </w:rPr>
+      </w:pPr>
+    </w:p>
+    <w:p>
+      <w:pPr>
+        <w:spacing w:after="0" w:line="240" w:lineRule="auto"/>
+        <w:ind w:left="720"/>
+        <w:jc w:val="center"/>
+        <w:rPr>
+          <w:b/>
+        </w:rPr>
+      </w:pPr>
+      <w:r>
+        <w:rPr>
+          <w:b/>
+        </w:rPr>
+        <w:t>Day 1 – Sunday - 06.04.2025</w:t>
+      </w:r>
+    </w:p>
+    <w:p>
+      <w:pPr>
+        <w:spacing w:after="0"/>
+        <w:ind w:left="720"/>
+        <w:jc w:val="center"/>
+        <w:rPr>
+          <w:b/>
+        </w:rPr>
+      </w:pPr>
+      <w:r>
+        <w:rPr>
+          <w:b/>
+        </w:rPr>
+        <w:t>Module 2.1 – Module 3.5 [Within 12AM]</w:t>
+      </w:r>
+      <w:r>
+        <w:rPr>
+          <w:b/>
+        </w:rPr>
+        <w:t xml:space="preserve"> ---- Planning</w:t>
+      </w:r>
+    </w:p>
+    <w:p>
+      <w:pPr>
+        <w:jc w:val="center"/>
+        <w:rPr>
+          <w:b/>
+        </w:rPr>
+      </w:pPr>
+      <w:r>
+        <w:rPr>
+          <w:b/>
+        </w:rPr>
+        <w:t xml:space="preserve">              </w:t>
+      </w:r>
+      <w:r>
+        <w:rPr>
+          <w:b/>
+        </w:rPr>
+        <w:t>Module 2.1 – Module 2.7 [Within 12AM]</w:t>
+      </w:r>
+      <w:r>
+        <w:rPr>
+          <w:b/>
+        </w:rPr>
+        <w:t xml:space="preserve"> ---- Planning Full Feel</w:t>
+      </w:r>
+    </w:p>
+    <w:p>
+      <w:pPr>
+        <w:spacing w:after="0" w:line="240" w:lineRule="auto"/>
+        <w:ind w:left="720"/>
+        <w:jc w:val="center"/>
+        <w:rPr>
+          <w:b/>
+        </w:rPr>
+      </w:pPr>
+      <w:r>
+        <w:rPr>
+          <w:b/>
+        </w:rPr>
+        <w:t xml:space="preserve">Day 2 – </w:t>
+      </w:r>
+      <w:r>
+        <w:rPr>
+          <w:b/>
+        </w:rPr>
+        <w:t>Monday</w:t>
+      </w:r>
+      <w:r>
+        <w:rPr>
+          <w:b/>
+        </w:rPr>
+        <w:t xml:space="preserve"> - 07</w:t>
+      </w:r>
+      <w:r>
+        <w:rPr>
+          <w:b/>
+        </w:rPr>
+        <w:t>.04.2025</w:t>
+      </w:r>
+    </w:p>
+    <w:p>
+      <w:pPr>
+        <w:spacing w:after="0"/>
+        <w:ind w:left="720"/>
+        <w:jc w:val="center"/>
+        <w:rPr>
+          <w:b/>
+        </w:rPr>
+      </w:pPr>
+      <w:r>
+        <w:rPr>
+          <w:b/>
+        </w:rPr>
+        <w:t>Module 3.5</w:t>
+      </w:r>
+      <w:r>
+        <w:rPr>
+          <w:b/>
+        </w:rPr>
+        <w:t xml:space="preserve"> – </w:t>
+      </w:r>
+      <w:r>
+        <w:rPr>
+          <w:b/>
+        </w:rPr>
+        <w:t>Module 4</w:t>
+      </w:r>
+      <w:r>
+        <w:rPr>
+          <w:b/>
+        </w:rPr>
+        <w:t xml:space="preserve"> [Within 12AM]</w:t>
+      </w:r>
+      <w:r>
+        <w:rPr>
+          <w:b/>
+        </w:rPr>
+        <w:t xml:space="preserve"> ---- Planning</w:t>
+      </w:r>
+    </w:p>
+    <w:p>
+      <w:pPr>
+        <w:ind w:left="720"/>
+        <w:jc w:val="center"/>
+        <w:rPr>
+          <w:b/>
+        </w:rPr>
+      </w:pPr>
+      <w:r>
+        <w:rPr>
+          <w:b/>
+        </w:rPr>
+        <w:t>Module 2.7</w:t>
+      </w:r>
+      <w:r>
+        <w:rPr>
+          <w:b/>
+        </w:rPr>
+        <w:t xml:space="preserve"> – </w:t>
+      </w:r>
+      <w:r>
+        <w:rPr>
+          <w:b/>
+        </w:rPr>
+        <w:t>Module 3.2</w:t>
+      </w:r>
+      <w:r>
+        <w:rPr>
+          <w:b/>
+        </w:rPr>
+        <w:t xml:space="preserve"> [Within 12AM]</w:t>
+      </w:r>
+      <w:r>
+        <w:rPr>
+          <w:b/>
+        </w:rPr>
+        <w:t xml:space="preserve"> ---- Planning Full Feel</w:t>
+      </w:r>
+    </w:p>
+    <w:p>
+      <w:pPr>
+        <w:spacing w:after="0" w:line="240" w:lineRule="auto"/>
+        <w:ind w:left="720"/>
+        <w:jc w:val="center"/>
+        <w:rPr>
+          <w:b/>
+          <w:color w:val="385623" w:themeColor="accent6" w:themeShade="80"/>
+        </w:rPr>
+      </w:pPr>
+      <w:r>
+        <w:rPr>
+          <w:b/>
+          <w:color w:val="385623" w:themeColor="accent6" w:themeShade="80"/>
+        </w:rPr>
+        <w:t xml:space="preserve">Day 3 – </w:t>
+      </w:r>
+      <w:r>
+        <w:rPr>
+          <w:b/>
+          <w:color w:val="385623" w:themeColor="accent6" w:themeShade="80"/>
+        </w:rPr>
+        <w:t>Tuesday</w:t>
+      </w:r>
+      <w:r>
+        <w:rPr>
+          <w:b/>
+          <w:color w:val="385623" w:themeColor="accent6" w:themeShade="80"/>
+        </w:rPr>
+        <w:t xml:space="preserve"> - 08.04.2025</w:t>
+      </w:r>
+    </w:p>
+    <w:p>
+      <w:pPr>
+        <w:spacing w:after="0"/>
+        <w:ind w:left="720"/>
+        <w:jc w:val="center"/>
+        <w:rPr>
+          <w:b/>
+          <w:color w:val="385623" w:themeColor="accent6" w:themeShade="80"/>
+        </w:rPr>
+      </w:pPr>
+      <w:r>
+        <w:rPr>
+          <w:b/>
+          <w:color w:val="385623" w:themeColor="accent6" w:themeShade="80"/>
+        </w:rPr>
+        <w:t>Module 4 – Complete Assignment</w:t>
+      </w:r>
+      <w:r>
+        <w:rPr>
+          <w:b/>
+          <w:color w:val="385623" w:themeColor="accent6" w:themeShade="80"/>
+        </w:rPr>
+        <w:t xml:space="preserve"> 4</w:t>
+      </w:r>
+      <w:r>
+        <w:rPr>
+          <w:b/>
+          <w:color w:val="385623" w:themeColor="accent6" w:themeShade="80"/>
+        </w:rPr>
+        <w:t xml:space="preserve"> [Within 12AM] ---- Planning</w:t>
+      </w:r>
+    </w:p>
+    <w:p>
+      <w:pPr>
+        <w:ind w:left="720"/>
+        <w:jc w:val="center"/>
+        <w:rPr>
+          <w:b/>
+          <w:color w:val="385623" w:themeColor="accent6" w:themeShade="80"/>
+        </w:rPr>
+      </w:pPr>
+      <w:r>
+        <w:rPr>
+          <w:b/>
+          <w:color w:val="385623" w:themeColor="accent6" w:themeShade="80"/>
+        </w:rPr>
+        <w:t>Module 3.3</w:t>
+      </w:r>
+      <w:r>
+        <w:rPr>
+          <w:b/>
+          <w:color w:val="385623" w:themeColor="accent6" w:themeShade="80"/>
+        </w:rPr>
+        <w:t xml:space="preserve"> – Complete Assignment</w:t>
+      </w:r>
+      <w:r>
+        <w:rPr>
+          <w:b/>
+          <w:color w:val="385623" w:themeColor="accent6" w:themeShade="80"/>
+        </w:rPr>
+        <w:t xml:space="preserve"> 4</w:t>
+      </w:r>
       <w:bookmarkStart w:id="0" w:name="_GoBack"/>
       <w:bookmarkEnd w:id="0"/>
-      <w:r>
-        <w:rPr>
-          <w:b/>
-          <w:color w:val="FF0000"/>
-          <w:sz w:val="40"/>
-          <w:szCs w:val="40"/>
-        </w:rPr>
-        <w:t>Next Level Web Development</w:t>
-      </w:r>
-    </w:p>
-    <w:p>
-      <w:pPr>
-        <w:jc w:val="center"/>
-        <w:rPr>
-          <w:b/>
-          <w:color w:val="FF0000"/>
-        </w:rPr>
-      </w:pPr>
-      <w:r>
-        <w:rPr>
-          <w:b/>
-          <w:color w:val="FF0000"/>
-        </w:rPr>
-        <w:t>Total Module = 85</w:t>
-      </w:r>
-    </w:p>
-    <w:p>
-      <w:pPr>
-        <w:jc w:val="center"/>
-        <w:rPr>
-          <w:b/>
-          <w:color w:val="FF0000"/>
-        </w:rPr>
-      </w:pPr>
-      <w:r>
-        <w:rPr>
-          <w:b/>
-          <w:color w:val="FF0000"/>
-        </w:rPr>
-        <w:t>Total Days = (25+31+30) = 70</w:t>
-      </w:r>
-    </w:p>
-    <w:p>
-      <w:pPr>
-        <w:jc w:val="center"/>
-        <w:rPr>
-          <w:b/>
-          <w:color w:val="FF0000"/>
-        </w:rPr>
-      </w:pPr>
-      <w:r>
-        <w:rPr>
-          <w:b/>
-          <w:color w:val="FF0000"/>
-        </w:rPr>
-        <w:t>Per Day 1.5 Module Have To Complete</w:t>
-      </w:r>
-    </w:p>
-    <w:p>
-      <w:pPr>
-        <w:jc w:val="center"/>
-        <w:rPr>
-          <w:b/>
-          <w:color w:val="FF0000"/>
-        </w:rPr>
-      </w:pPr>
-      <w:r>
-        <w:rPr>
-          <w:b/>
-          <w:color w:val="FF0000"/>
-        </w:rPr>
-        <w:t xml:space="preserve">Per Weak </w:t>
-      </w:r>
-      <w:r>
-        <w:rPr>
-          <w:b/>
-          <w:color w:val="FF0000"/>
-        </w:rPr>
-        <w:t>(</w:t>
-      </w:r>
-      <w:r>
-        <w:rPr>
-          <w:b/>
-          <w:color w:val="FF0000"/>
-        </w:rPr>
-        <w:t>1.5*7</w:t>
-      </w:r>
-      <w:r>
-        <w:rPr>
-          <w:b/>
-          <w:color w:val="FF0000"/>
-        </w:rPr>
-        <w:t>) =</w:t>
-      </w:r>
-      <w:r>
-        <w:rPr>
-          <w:b/>
-          <w:color w:val="FF0000"/>
-        </w:rPr>
-        <w:t xml:space="preserve"> 10</w:t>
-      </w:r>
-      <w:r>
-        <w:rPr>
-          <w:b/>
-          <w:color w:val="FF0000"/>
-        </w:rPr>
-        <w:t>.5</w:t>
-      </w:r>
-      <w:r>
-        <w:rPr>
-          <w:b/>
-          <w:color w:val="FF0000"/>
-        </w:rPr>
-        <w:t xml:space="preserve"> Module Have To Complete</w:t>
-      </w:r>
-    </w:p>
-    <w:p>
-      <w:pPr>
-        <w:jc w:val="center"/>
-        <w:rPr>
-          <w:b/>
-          <w:color w:val="FF0000"/>
-        </w:rPr>
-      </w:pPr>
-      <w:r>
-        <w:rPr>
-          <w:b/>
-          <w:color w:val="FF0000"/>
-        </w:rPr>
-        <w:t>Per Month (1.5*30) = 45 Module Have To Complete</w:t>
-      </w:r>
-    </w:p>
-    <w:p>
-      <w:pPr>
-        <w:jc w:val="center"/>
-        <w:rPr>
-          <w:b/>
-          <w:color w:val="FF0000"/>
-        </w:rPr>
-      </w:pPr>
-    </w:p>
-    <w:p>
-      <w:pPr>
-        <w:spacing w:after="0" w:line="240" w:lineRule="auto"/>
-        <w:ind w:left="720"/>
-        <w:jc w:val="center"/>
-        <w:rPr>
-          <w:b/>
-        </w:rPr>
-      </w:pPr>
-      <w:r>
-        <w:rPr>
-          <w:b/>
-        </w:rPr>
-        <w:t>Day 1 – Sunday - 06.04.2025</w:t>
-      </w:r>
-    </w:p>
-    <w:p>
-      <w:pPr>
-        <w:spacing w:after="0"/>
-        <w:ind w:left="720"/>
-        <w:jc w:val="center"/>
-        <w:rPr>
-          <w:b/>
-        </w:rPr>
-      </w:pPr>
-      <w:r>
-        <w:rPr>
-          <w:b/>
-        </w:rPr>
-        <w:t>Module 2.1 – Module 3.5 [Within 12AM]</w:t>
-      </w:r>
-      <w:r>
-        <w:rPr>
-          <w:b/>
-        </w:rPr>
-        <w:t xml:space="preserve"> ---- Planning</w:t>
-      </w:r>
-    </w:p>
-    <w:p>
-      <w:pPr>
-        <w:jc w:val="center"/>
-        <w:rPr>
-          <w:b/>
-        </w:rPr>
-      </w:pPr>
-      <w:r>
-        <w:rPr>
-          <w:b/>
-        </w:rPr>
-        <w:t xml:space="preserve">              </w:t>
-      </w:r>
-      <w:r>
-        <w:rPr>
-          <w:b/>
-        </w:rPr>
-        <w:t xml:space="preserve">Module 2.1 – </w:t>
-      </w:r>
-      <w:r>
-        <w:rPr>
-          <w:b/>
-        </w:rPr>
-        <w:t>Module 2.7</w:t>
-      </w:r>
-      <w:r>
-        <w:rPr>
-          <w:b/>
-        </w:rPr>
-        <w:t xml:space="preserve"> [Within 12AM]</w:t>
-      </w:r>
-      <w:r>
-        <w:rPr>
-          <w:b/>
-        </w:rPr>
-        <w:t xml:space="preserve"> ---- </w:t>
-      </w:r>
-      <w:r>
-        <w:rPr>
-          <w:b/>
-        </w:rPr>
-        <w:t>Planning</w:t>
-      </w:r>
-      <w:r>
-        <w:rPr>
-          <w:b/>
-        </w:rPr>
-        <w:t xml:space="preserve"> Full Feel</w:t>
-      </w:r>
-    </w:p>
-    <w:p>
-      <w:pPr>
-        <w:spacing w:after="0" w:line="240" w:lineRule="auto"/>
-        <w:ind w:left="720"/>
-        <w:jc w:val="center"/>
-        <w:rPr>
-          <w:b/>
-        </w:rPr>
-      </w:pPr>
-      <w:r>
-        <w:rPr>
-          <w:b/>
-        </w:rPr>
-        <w:t xml:space="preserve">Day 2 – </w:t>
-      </w:r>
-      <w:r>
-        <w:rPr>
-          <w:b/>
-        </w:rPr>
-        <w:t>Monday</w:t>
-      </w:r>
-      <w:r>
-        <w:rPr>
-          <w:b/>
-        </w:rPr>
-        <w:t xml:space="preserve"> - 07</w:t>
-      </w:r>
-      <w:r>
-        <w:rPr>
-          <w:b/>
-        </w:rPr>
-        <w:t>.04.2025</w:t>
-      </w:r>
-    </w:p>
-    <w:p>
-      <w:pPr>
-        <w:spacing w:after="0"/>
-        <w:ind w:left="720"/>
-        <w:jc w:val="center"/>
-        <w:rPr>
-          <w:b/>
-        </w:rPr>
-      </w:pPr>
-      <w:r>
-        <w:rPr>
-          <w:b/>
-        </w:rPr>
-        <w:t>Module 3.5</w:t>
-      </w:r>
-      <w:r>
-        <w:rPr>
-          <w:b/>
-        </w:rPr>
-        <w:t xml:space="preserve"> – </w:t>
-      </w:r>
-      <w:r>
-        <w:rPr>
-          <w:b/>
-        </w:rPr>
-        <w:t>Module 4</w:t>
-      </w:r>
-      <w:r>
-        <w:rPr>
-          <w:b/>
-        </w:rPr>
-        <w:t xml:space="preserve"> [Within 12AM]</w:t>
-      </w:r>
-      <w:r>
-        <w:rPr>
-          <w:b/>
-        </w:rPr>
-        <w:t xml:space="preserve"> ---- Planning</w:t>
-      </w:r>
-    </w:p>
-    <w:p>
-      <w:pPr>
-        <w:ind w:left="720"/>
-        <w:jc w:val="center"/>
-        <w:rPr>
-          <w:b/>
-        </w:rPr>
-      </w:pPr>
-      <w:r>
-        <w:rPr>
-          <w:b/>
-        </w:rPr>
-        <w:t>Module 2.7</w:t>
-      </w:r>
-      <w:r>
-        <w:rPr>
-          <w:b/>
-        </w:rPr>
-        <w:t xml:space="preserve"> – </w:t>
-      </w:r>
-      <w:r>
-        <w:rPr>
-          <w:b/>
-        </w:rPr>
-        <w:t>Module 3.2</w:t>
-      </w:r>
-      <w:r>
-        <w:rPr>
-          <w:b/>
-        </w:rPr>
-        <w:t xml:space="preserve"> [Within 12AM]</w:t>
-      </w:r>
-      <w:r>
-        <w:rPr>
-          <w:b/>
-        </w:rPr>
-        <w:t xml:space="preserve"> ---- Planning Full Feel</w:t>
-      </w:r>
-    </w:p>
-    <w:p>
-      <w:pPr>
-        <w:spacing w:after="0" w:line="240" w:lineRule="auto"/>
-        <w:ind w:left="720"/>
-        <w:jc w:val="center"/>
-        <w:rPr>
-          <w:b/>
-          <w:color w:val="385623" w:themeColor="accent6" w:themeShade="80"/>
-        </w:rPr>
-      </w:pPr>
-      <w:r>
-        <w:rPr>
-          <w:b/>
-          <w:color w:val="385623" w:themeColor="accent6" w:themeShade="80"/>
-        </w:rPr>
-        <w:t>Day 3</w:t>
-      </w:r>
-      <w:r>
-        <w:rPr>
-          <w:b/>
-          <w:color w:val="385623" w:themeColor="accent6" w:themeShade="80"/>
-        </w:rPr>
-        <w:t xml:space="preserve"> – </w:t>
-      </w:r>
-      <w:r>
-        <w:rPr>
-          <w:b/>
-          <w:color w:val="385623" w:themeColor="accent6" w:themeShade="80"/>
-        </w:rPr>
-        <w:t>Tuesday</w:t>
-      </w:r>
-      <w:r>
-        <w:rPr>
-          <w:b/>
-          <w:color w:val="385623" w:themeColor="accent6" w:themeShade="80"/>
-        </w:rPr>
-        <w:t xml:space="preserve"> - 08</w:t>
-      </w:r>
-      <w:r>
-        <w:rPr>
-          <w:b/>
-          <w:color w:val="385623" w:themeColor="accent6" w:themeShade="80"/>
-        </w:rPr>
-        <w:t>.04.2025</w:t>
-      </w:r>
-    </w:p>
-    <w:p>
-      <w:pPr>
-        <w:spacing w:after="0"/>
-        <w:ind w:left="720"/>
-        <w:jc w:val="center"/>
-        <w:rPr>
-          <w:b/>
-          <w:color w:val="385623" w:themeColor="accent6" w:themeShade="80"/>
-        </w:rPr>
-      </w:pPr>
-      <w:r>
-        <w:rPr>
-          <w:b/>
-          <w:color w:val="385623" w:themeColor="accent6" w:themeShade="80"/>
-        </w:rPr>
-        <w:t>Module 4</w:t>
-      </w:r>
-      <w:r>
-        <w:rPr>
-          <w:b/>
-          <w:color w:val="385623" w:themeColor="accent6" w:themeShade="80"/>
-        </w:rPr>
-        <w:t xml:space="preserve"> – </w:t>
-      </w:r>
-      <w:r>
-        <w:rPr>
-          <w:b/>
-          <w:color w:val="385623" w:themeColor="accent6" w:themeShade="80"/>
-        </w:rPr>
-        <w:t>Complete Assignment</w:t>
-      </w:r>
-      <w:r>
-        <w:rPr>
-          <w:b/>
-          <w:color w:val="385623" w:themeColor="accent6" w:themeShade="80"/>
-        </w:rPr>
-        <w:t xml:space="preserve"> [Within 12AM] ---- Planning</w:t>
-      </w:r>
-    </w:p>
-    <w:p>
-      <w:pPr>
-        <w:ind w:left="720"/>
-        <w:jc w:val="center"/>
-        <w:rPr>
-          <w:b/>
-          <w:color w:val="385623" w:themeColor="accent6" w:themeShade="80"/>
-        </w:rPr>
-      </w:pPr>
-      <w:r>
-        <w:rPr>
-          <w:b/>
-          <w:color w:val="385623" w:themeColor="accent6" w:themeShade="80"/>
-        </w:rPr>
-        <w:t>Module 4 – Complete Assignment</w:t>
-      </w:r>
       <w:r>
         <w:rPr>
           <w:b/>

</xml_diff>

<commit_message>
added getter and setter
</commit_message>
<xml_diff>
--- a/Next-Level-Web-Development.docx
+++ b/Next-Level-Web-Development.docx
@@ -415,24 +415,17 @@
           <w:b/>
           <w:color w:val="385623" w:themeColor="accent6" w:themeShade="80"/>
         </w:rPr>
-        <w:t xml:space="preserve"> – Complete Assignment</w:t>
+        <w:t xml:space="preserve"> – </w:t>
       </w:r>
       <w:r>
         <w:rPr>
           <w:b/>
           <w:color w:val="385623" w:themeColor="accent6" w:themeShade="80"/>
         </w:rPr>
-        <w:t xml:space="preserve"> 4</w:t>
+        <w:t xml:space="preserve">Module 3.10 </w:t>
       </w:r>
       <w:bookmarkStart w:id="0" w:name="_GoBack"/>
       <w:bookmarkEnd w:id="0"/>
-      <w:r>
-        <w:rPr>
-          <w:b/>
-          <w:color w:val="385623" w:themeColor="accent6" w:themeShade="80"/>
-        </w:rPr>
-        <w:t xml:space="preserve"> </w:t>
-      </w:r>
       <w:r>
         <w:rPr>
           <w:b/>

</xml_diff>